<commit_message>
Valid in last paragraph(trader License)
</commit_message>
<xml_diff>
--- a/storage/trader_license.docx
+++ b/storage/trader_license.docx
@@ -176,10 +176,8 @@
           <w:sz w:val="24"/>
           <w:szCs w:val="24"/>
         </w:rPr>
-        <w:t xml:space="preserve">Given this 3rd day of August 2020.</w:t>
-      </w:r>
-      <w:br/>
-      <w:br/>
+        <w:t xml:space="preserve">Given this 3rd day of August 2020. Valid Until August 31, 2022.</w:t>
+      </w:r>
       <w:br/>
       <w:br/>
     </w:p>
@@ -227,7 +225,6 @@
       <w:br/>
       <w:br/>
       <w:br/>
-      <w:br/>
       <w:r>
         <w:rPr>
           <w:rFonts w:ascii="Arial" w:hAnsi="Arial" w:eastAsia="Arial" w:cs="Arial"/>
@@ -252,7 +249,7 @@
     </w:p>
     <w:sectPr>
       <w:pgSz w:orient="portrait" w:w="12240" w:h="20160"/>
-      <w:pgMar w:top="4500" w:right="1700" w:bottom="1440" w:left="1700" w:header="720" w:footer="720" w:gutter="0"/>
+      <w:pgMar w:top="5500" w:right="1700" w:bottom="1440" w:left="1700" w:header="720" w:footer="720" w:gutter="0"/>
       <w:cols w:num="1" w:space="720"/>
     </w:sectPr>
   </w:body>

</xml_diff>